<commit_message>
Working on game 1/5
</commit_message>
<xml_diff>
--- a/AnthisReborn/Adventure/scenes4.docx
+++ b/AnthisReborn/Adventure/scenes4.docx
@@ -1040,16 +1040,14 @@
           <w:szCs w:val="20"/>
         </w:rPr>
       </w:pPr>
-      <w:proofErr w:type="spellStart"/>
-      <w:r>
-        <w:rPr>
-          <w:rFonts w:ascii="Pericles" w:hAnsi="Pericles"/>
-          <w:sz w:val="20"/>
-          <w:szCs w:val="20"/>
-        </w:rPr>
-        <w:t>Ophis</w:t>
-      </w:r>
-      <w:proofErr w:type="spellEnd"/>
+      <w:r>
+        <w:rPr>
+          <w:rFonts w:ascii="Pericles" w:hAnsi="Pericles"/>
+          <w:sz w:val="20"/>
+          <w:szCs w:val="20"/>
+        </w:rPr>
+        <w:t>The Snake</w:t>
+      </w:r>
       <w:r>
         <w:rPr>
           <w:rFonts w:ascii="Pericles" w:hAnsi="Pericles"/>
@@ -1072,8 +1070,341 @@
           <w:szCs w:val="20"/>
         </w:rPr>
       </w:pPr>
+      <w:proofErr w:type="spellStart"/>
+      <w:r>
+        <w:rPr>
+          <w:rFonts w:ascii="Pericles" w:hAnsi="Pericles"/>
+          <w:sz w:val="20"/>
+          <w:szCs w:val="20"/>
+        </w:rPr>
+        <w:t>Varaa</w:t>
+      </w:r>
+      <w:proofErr w:type="spellEnd"/>
+      <w:r>
+        <w:rPr>
+          <w:rFonts w:ascii="Pericles" w:hAnsi="Pericles"/>
+          <w:sz w:val="20"/>
+          <w:szCs w:val="20"/>
+        </w:rPr>
+        <w:t xml:space="preserve"> is surprised by a scream in the fields</w:t>
+      </w:r>
+    </w:p>
+    <w:p>
+      <w:pPr>
+        <w:pStyle w:val="ListParagraph"/>
+        <w:numPr>
+          <w:ilvl w:val="0"/>
+          <w:numId w:val="4"/>
+        </w:numPr>
+        <w:rPr>
+          <w:rFonts w:ascii="Pericles" w:hAnsi="Pericles"/>
+          <w:sz w:val="20"/>
+          <w:szCs w:val="20"/>
+        </w:rPr>
+      </w:pPr>
+      <w:r>
+        <w:rPr>
+          <w:rFonts w:ascii="Pericles" w:hAnsi="Pericles"/>
+          <w:sz w:val="20"/>
+          <w:szCs w:val="20"/>
+        </w:rPr>
+        <w:t>When he investigates, he spots a couple of the younger kids helping in the fields, cowering against a fence</w:t>
+      </w:r>
+    </w:p>
+    <w:p>
+      <w:pPr>
+        <w:pStyle w:val="ListParagraph"/>
+        <w:numPr>
+          <w:ilvl w:val="1"/>
+          <w:numId w:val="4"/>
+        </w:numPr>
+        <w:rPr>
+          <w:rFonts w:ascii="Pericles" w:hAnsi="Pericles"/>
+          <w:sz w:val="20"/>
+          <w:szCs w:val="20"/>
+        </w:rPr>
+      </w:pPr>
+      <w:r>
+        <w:rPr>
+          <w:rFonts w:ascii="Pericles" w:hAnsi="Pericles"/>
+          <w:sz w:val="20"/>
+          <w:szCs w:val="20"/>
+        </w:rPr>
+        <w:t>They are cornered by a large viper</w:t>
+      </w:r>
+    </w:p>
+    <w:p>
+      <w:pPr>
+        <w:pStyle w:val="ListParagraph"/>
+        <w:numPr>
+          <w:ilvl w:val="0"/>
+          <w:numId w:val="4"/>
+        </w:numPr>
+        <w:rPr>
+          <w:rFonts w:ascii="Pericles" w:hAnsi="Pericles"/>
+          <w:sz w:val="20"/>
+          <w:szCs w:val="20"/>
+        </w:rPr>
+      </w:pPr>
+      <w:proofErr w:type="spellStart"/>
+      <w:r>
+        <w:rPr>
+          <w:rFonts w:ascii="Pericles" w:hAnsi="Pericles"/>
+          <w:sz w:val="20"/>
+          <w:szCs w:val="20"/>
+        </w:rPr>
+        <w:t>Varaa</w:t>
+      </w:r>
+      <w:proofErr w:type="spellEnd"/>
+      <w:r>
+        <w:rPr>
+          <w:rFonts w:ascii="Pericles" w:hAnsi="Pericles"/>
+          <w:sz w:val="20"/>
+          <w:szCs w:val="20"/>
+        </w:rPr>
+        <w:t xml:space="preserve"> should easily be able to fix this with his magic </w:t>
+      </w:r>
+      <w:r>
+        <w:rPr>
+          <w:rFonts w:ascii="Arial" w:hAnsi="Arial" w:cs="Arial"/>
+          <w:sz w:val="20"/>
+          <w:szCs w:val="20"/>
+        </w:rPr>
+        <w:t>–</w:t>
+      </w:r>
+      <w:r>
+        <w:rPr>
+          <w:rFonts w:ascii="Pericles" w:hAnsi="Pericles"/>
+          <w:sz w:val="20"/>
+          <w:szCs w:val="20"/>
+        </w:rPr>
+        <w:t xml:space="preserve"> hopefully speaking to the snake</w:t>
+      </w:r>
+    </w:p>
+    <w:p>
+      <w:pPr>
+        <w:pStyle w:val="ListParagraph"/>
+        <w:numPr>
+          <w:ilvl w:val="0"/>
+          <w:numId w:val="4"/>
+        </w:numPr>
+        <w:rPr>
+          <w:rFonts w:ascii="Pericles" w:hAnsi="Pericles"/>
+          <w:sz w:val="20"/>
+          <w:szCs w:val="20"/>
+        </w:rPr>
+      </w:pPr>
+      <w:r>
+        <w:rPr>
+          <w:rFonts w:ascii="Pericles" w:hAnsi="Pericles"/>
+          <w:sz w:val="20"/>
+          <w:szCs w:val="20"/>
+        </w:rPr>
+        <w:t>If he does so, the snake will pass on a message, from the “Shadow on the Hill”</w:t>
+      </w:r>
+    </w:p>
+    <w:p>
+      <w:pPr>
+        <w:pStyle w:val="ListParagraph"/>
+        <w:numPr>
+          <w:ilvl w:val="1"/>
+          <w:numId w:val="4"/>
+        </w:numPr>
+        <w:rPr>
+          <w:rFonts w:ascii="Pericles" w:hAnsi="Pericles"/>
+          <w:sz w:val="20"/>
+          <w:szCs w:val="20"/>
+        </w:rPr>
+      </w:pPr>
+      <w:r>
+        <w:rPr>
+          <w:rFonts w:ascii="Pericles" w:hAnsi="Pericles"/>
+          <w:sz w:val="20"/>
+          <w:szCs w:val="20"/>
+        </w:rPr>
+        <w:t>She requests a visit</w:t>
+      </w:r>
+    </w:p>
+    <w:p>
+      <w:pPr>
+        <w:rPr>
+          <w:rFonts w:ascii="Pericles" w:hAnsi="Pericles"/>
+          <w:sz w:val="20"/>
+          <w:szCs w:val="20"/>
+        </w:rPr>
+      </w:pPr>
+      <w:r>
+        <w:rPr>
+          <w:rFonts w:ascii="Pericles" w:hAnsi="Pericles"/>
+          <w:sz w:val="20"/>
+          <w:szCs w:val="20"/>
+        </w:rPr>
+        <w:t xml:space="preserve">Visiting </w:t>
+      </w:r>
+      <w:proofErr w:type="spellStart"/>
+      <w:r>
+        <w:rPr>
+          <w:rFonts w:ascii="Pericles" w:hAnsi="Pericles"/>
+          <w:sz w:val="20"/>
+          <w:szCs w:val="20"/>
+        </w:rPr>
+        <w:t>Calistae</w:t>
+      </w:r>
+      <w:proofErr w:type="spellEnd"/>
+    </w:p>
+    <w:p>
+      <w:pPr>
+        <w:pStyle w:val="ListParagraph"/>
+        <w:numPr>
+          <w:ilvl w:val="0"/>
+          <w:numId w:val="5"/>
+        </w:numPr>
+        <w:rPr>
+          <w:rFonts w:ascii="Pericles" w:hAnsi="Pericles"/>
+          <w:sz w:val="20"/>
+          <w:szCs w:val="20"/>
+        </w:rPr>
+      </w:pPr>
+      <w:r>
+        <w:rPr>
+          <w:rFonts w:ascii="Pericles" w:hAnsi="Pericles"/>
+          <w:sz w:val="20"/>
+          <w:szCs w:val="20"/>
+        </w:rPr>
+        <w:t xml:space="preserve">There might be more here, but for now, </w:t>
+      </w:r>
+      <w:proofErr w:type="spellStart"/>
+      <w:r>
+        <w:rPr>
+          <w:rFonts w:ascii="Pericles" w:hAnsi="Pericles"/>
+          <w:sz w:val="20"/>
+          <w:szCs w:val="20"/>
+        </w:rPr>
+        <w:t>Calistae</w:t>
+      </w:r>
+      <w:proofErr w:type="spellEnd"/>
+      <w:r>
+        <w:rPr>
+          <w:rFonts w:ascii="Pericles" w:hAnsi="Pericles"/>
+          <w:sz w:val="20"/>
+          <w:szCs w:val="20"/>
+        </w:rPr>
+        <w:t xml:space="preserve"> intends to</w:t>
+      </w:r>
+    </w:p>
+    <w:p>
+      <w:pPr>
+        <w:pStyle w:val="ListParagraph"/>
+        <w:numPr>
+          <w:ilvl w:val="1"/>
+          <w:numId w:val="5"/>
+        </w:numPr>
+        <w:rPr>
+          <w:rFonts w:ascii="Pericles" w:hAnsi="Pericles"/>
+          <w:sz w:val="20"/>
+          <w:szCs w:val="20"/>
+        </w:rPr>
+      </w:pPr>
+      <w:r>
+        <w:rPr>
+          <w:rFonts w:ascii="Pericles" w:hAnsi="Pericles"/>
+          <w:sz w:val="20"/>
+          <w:szCs w:val="20"/>
+        </w:rPr>
+        <w:t>Provide</w:t>
+      </w:r>
+      <w:r>
+        <w:rPr>
+          <w:rFonts w:ascii="Pericles" w:hAnsi="Pericles"/>
+          <w:sz w:val="20"/>
+          <w:szCs w:val="20"/>
+        </w:rPr>
+        <w:t xml:space="preserve"> two new rumors for the board</w:t>
+      </w:r>
       <w:bookmarkStart w:id="0" w:name="_GoBack"/>
       <w:bookmarkEnd w:id="0"/>
+    </w:p>
+    <w:p>
+      <w:pPr>
+        <w:pStyle w:val="ListParagraph"/>
+        <w:numPr>
+          <w:ilvl w:val="1"/>
+          <w:numId w:val="5"/>
+        </w:numPr>
+        <w:rPr>
+          <w:rFonts w:ascii="Pericles" w:hAnsi="Pericles"/>
+          <w:sz w:val="20"/>
+          <w:szCs w:val="20"/>
+        </w:rPr>
+      </w:pPr>
+      <w:r>
+        <w:rPr>
+          <w:rFonts w:ascii="Pericles" w:hAnsi="Pericles"/>
+          <w:sz w:val="20"/>
+          <w:szCs w:val="20"/>
+        </w:rPr>
+        <w:t>Give the characters the Glass Blowing tech</w:t>
+      </w:r>
+    </w:p>
+    <w:p>
+      <w:pPr>
+        <w:pStyle w:val="ListParagraph"/>
+        <w:numPr>
+          <w:ilvl w:val="1"/>
+          <w:numId w:val="5"/>
+        </w:numPr>
+        <w:rPr>
+          <w:rFonts w:ascii="Pericles" w:hAnsi="Pericles"/>
+          <w:sz w:val="20"/>
+          <w:szCs w:val="20"/>
+        </w:rPr>
+      </w:pPr>
+      <w:r>
+        <w:rPr>
+          <w:rFonts w:ascii="Pericles" w:hAnsi="Pericles"/>
+          <w:sz w:val="20"/>
+          <w:szCs w:val="20"/>
+        </w:rPr>
+        <w:t>Tell the characters about her secret sanctum that contains her creation tools</w:t>
+      </w:r>
+    </w:p>
+    <w:p>
+      <w:pPr>
+        <w:pStyle w:val="ListParagraph"/>
+        <w:numPr>
+          <w:ilvl w:val="2"/>
+          <w:numId w:val="5"/>
+        </w:numPr>
+        <w:rPr>
+          <w:rFonts w:ascii="Pericles" w:hAnsi="Pericles"/>
+          <w:sz w:val="20"/>
+          <w:szCs w:val="20"/>
+        </w:rPr>
+      </w:pPr>
+      <w:r>
+        <w:rPr>
+          <w:rFonts w:ascii="Pericles" w:hAnsi="Pericles"/>
+          <w:sz w:val="20"/>
+          <w:szCs w:val="20"/>
+        </w:rPr>
+        <w:t>This place is far to the N</w:t>
+      </w:r>
+      <w:r>
+        <w:rPr>
+          <w:rFonts w:ascii="Pericles" w:hAnsi="Pericles"/>
+          <w:sz w:val="20"/>
+          <w:szCs w:val="20"/>
+        </w:rPr>
+        <w:t>E</w:t>
+      </w:r>
+      <w:r>
+        <w:rPr>
+          <w:rFonts w:ascii="Pericles" w:hAnsi="Pericles"/>
+          <w:sz w:val="20"/>
+          <w:szCs w:val="20"/>
+        </w:rPr>
+        <w:t xml:space="preserve"> and would require a special journey as none of the hexes are surveyed</w:t>
+      </w:r>
     </w:p>
     <w:sectPr>
       <w:pgSz w:w="12240" w:h="15840"/>
@@ -1314,6 +1645,119 @@
     </w:lvl>
   </w:abstractNum>
   <w:abstractNum w:abstractNumId="2" w15:restartNumberingAfterBreak="0">
+    <w:nsid w:val="4E571534"/>
+    <w:multiLevelType w:val="hybridMultilevel"/>
+    <w:tmpl w:val="2D7E9086"/>
+    <w:lvl w:ilvl="0" w:tplc="04090001">
+      <w:start w:val="1"/>
+      <w:numFmt w:val="bullet"/>
+      <w:lvlText w:val=""/>
+      <w:lvlJc w:val="left"/>
+      <w:pPr>
+        <w:ind w:left="720" w:hanging="360"/>
+      </w:pPr>
+      <w:rPr>
+        <w:rFonts w:ascii="Symbol" w:hAnsi="Symbol" w:hint="default"/>
+      </w:rPr>
+    </w:lvl>
+    <w:lvl w:ilvl="1" w:tplc="04090003">
+      <w:start w:val="1"/>
+      <w:numFmt w:val="bullet"/>
+      <w:lvlText w:val="o"/>
+      <w:lvlJc w:val="left"/>
+      <w:pPr>
+        <w:ind w:left="1440" w:hanging="360"/>
+      </w:pPr>
+      <w:rPr>
+        <w:rFonts w:ascii="Courier New" w:hAnsi="Courier New" w:cs="Courier New" w:hint="default"/>
+      </w:rPr>
+    </w:lvl>
+    <w:lvl w:ilvl="2" w:tplc="04090005">
+      <w:start w:val="1"/>
+      <w:numFmt w:val="bullet"/>
+      <w:lvlText w:val=""/>
+      <w:lvlJc w:val="left"/>
+      <w:pPr>
+        <w:ind w:left="2160" w:hanging="360"/>
+      </w:pPr>
+      <w:rPr>
+        <w:rFonts w:ascii="Wingdings" w:hAnsi="Wingdings" w:hint="default"/>
+      </w:rPr>
+    </w:lvl>
+    <w:lvl w:ilvl="3" w:tplc="04090001" w:tentative="1">
+      <w:start w:val="1"/>
+      <w:numFmt w:val="bullet"/>
+      <w:lvlText w:val=""/>
+      <w:lvlJc w:val="left"/>
+      <w:pPr>
+        <w:ind w:left="2880" w:hanging="360"/>
+      </w:pPr>
+      <w:rPr>
+        <w:rFonts w:ascii="Symbol" w:hAnsi="Symbol" w:hint="default"/>
+      </w:rPr>
+    </w:lvl>
+    <w:lvl w:ilvl="4" w:tplc="04090003" w:tentative="1">
+      <w:start w:val="1"/>
+      <w:numFmt w:val="bullet"/>
+      <w:lvlText w:val="o"/>
+      <w:lvlJc w:val="left"/>
+      <w:pPr>
+        <w:ind w:left="3600" w:hanging="360"/>
+      </w:pPr>
+      <w:rPr>
+        <w:rFonts w:ascii="Courier New" w:hAnsi="Courier New" w:cs="Courier New" w:hint="default"/>
+      </w:rPr>
+    </w:lvl>
+    <w:lvl w:ilvl="5" w:tplc="04090005" w:tentative="1">
+      <w:start w:val="1"/>
+      <w:numFmt w:val="bullet"/>
+      <w:lvlText w:val=""/>
+      <w:lvlJc w:val="left"/>
+      <w:pPr>
+        <w:ind w:left="4320" w:hanging="360"/>
+      </w:pPr>
+      <w:rPr>
+        <w:rFonts w:ascii="Wingdings" w:hAnsi="Wingdings" w:hint="default"/>
+      </w:rPr>
+    </w:lvl>
+    <w:lvl w:ilvl="6" w:tplc="04090001" w:tentative="1">
+      <w:start w:val="1"/>
+      <w:numFmt w:val="bullet"/>
+      <w:lvlText w:val=""/>
+      <w:lvlJc w:val="left"/>
+      <w:pPr>
+        <w:ind w:left="5040" w:hanging="360"/>
+      </w:pPr>
+      <w:rPr>
+        <w:rFonts w:ascii="Symbol" w:hAnsi="Symbol" w:hint="default"/>
+      </w:rPr>
+    </w:lvl>
+    <w:lvl w:ilvl="7" w:tplc="04090003" w:tentative="1">
+      <w:start w:val="1"/>
+      <w:numFmt w:val="bullet"/>
+      <w:lvlText w:val="o"/>
+      <w:lvlJc w:val="left"/>
+      <w:pPr>
+        <w:ind w:left="5760" w:hanging="360"/>
+      </w:pPr>
+      <w:rPr>
+        <w:rFonts w:ascii="Courier New" w:hAnsi="Courier New" w:cs="Courier New" w:hint="default"/>
+      </w:rPr>
+    </w:lvl>
+    <w:lvl w:ilvl="8" w:tplc="04090005" w:tentative="1">
+      <w:start w:val="1"/>
+      <w:numFmt w:val="bullet"/>
+      <w:lvlText w:val=""/>
+      <w:lvlJc w:val="left"/>
+      <w:pPr>
+        <w:ind w:left="6480" w:hanging="360"/>
+      </w:pPr>
+      <w:rPr>
+        <w:rFonts w:ascii="Wingdings" w:hAnsi="Wingdings" w:hint="default"/>
+      </w:rPr>
+    </w:lvl>
+  </w:abstractNum>
+  <w:abstractNum w:abstractNumId="3" w15:restartNumberingAfterBreak="0">
     <w:nsid w:val="52E3245D"/>
     <w:multiLevelType w:val="hybridMultilevel"/>
     <w:tmpl w:val="907418AA"/>
@@ -1426,7 +1870,7 @@
       </w:rPr>
     </w:lvl>
   </w:abstractNum>
-  <w:abstractNum w:abstractNumId="3" w15:restartNumberingAfterBreak="0">
+  <w:abstractNum w:abstractNumId="4" w15:restartNumberingAfterBreak="0">
     <w:nsid w:val="774306BD"/>
     <w:multiLevelType w:val="hybridMultilevel"/>
     <w:tmpl w:val="5B86BFD4"/>
@@ -1442,7 +1886,7 @@
         <w:rFonts w:ascii="Symbol" w:hAnsi="Symbol" w:hint="default"/>
       </w:rPr>
     </w:lvl>
-    <w:lvl w:ilvl="1" w:tplc="04090003" w:tentative="1">
+    <w:lvl w:ilvl="1" w:tplc="04090003">
       <w:start w:val="1"/>
       <w:numFmt w:val="bullet"/>
       <w:lvlText w:val="o"/>
@@ -1543,13 +1987,16 @@
     <w:abstractNumId w:val="1"/>
   </w:num>
   <w:num w:numId="2">
-    <w:abstractNumId w:val="2"/>
+    <w:abstractNumId w:val="3"/>
   </w:num>
   <w:num w:numId="3">
     <w:abstractNumId w:val="0"/>
   </w:num>
   <w:num w:numId="4">
-    <w:abstractNumId w:val="3"/>
+    <w:abstractNumId w:val="4"/>
+  </w:num>
+  <w:num w:numId="5">
+    <w:abstractNumId w:val="2"/>
   </w:num>
 </w:numbering>
 </file>

</xml_diff>

<commit_message>
Added tons of dungeons to folder for future reference... though I probably don't need them in the repo. Also working on the next series of encoutners.
</commit_message>
<xml_diff>
--- a/AnthisReborn/Adventure/scenes4.docx
+++ b/AnthisReborn/Adventure/scenes4.docx
@@ -45,6 +45,592 @@
           <w:sz w:val="20"/>
           <w:szCs w:val="20"/>
         </w:rPr>
+        <w:t>Village Status</w:t>
+      </w:r>
+    </w:p>
+    <w:p>
+      <w:pPr>
+        <w:pStyle w:val="ListParagraph"/>
+        <w:numPr>
+          <w:ilvl w:val="0"/>
+          <w:numId w:val="6"/>
+        </w:numPr>
+        <w:rPr>
+          <w:rFonts w:ascii="Pericles" w:hAnsi="Pericles"/>
+          <w:sz w:val="20"/>
+          <w:szCs w:val="20"/>
+        </w:rPr>
+      </w:pPr>
+      <w:r>
+        <w:rPr>
+          <w:rFonts w:ascii="Pericles" w:hAnsi="Pericles"/>
+          <w:sz w:val="20"/>
+          <w:szCs w:val="20"/>
+        </w:rPr>
+        <w:t>Population: 151 or so</w:t>
+      </w:r>
+    </w:p>
+    <w:p>
+      <w:pPr>
+        <w:pStyle w:val="ListParagraph"/>
+        <w:numPr>
+          <w:ilvl w:val="0"/>
+          <w:numId w:val="6"/>
+        </w:numPr>
+        <w:rPr>
+          <w:rFonts w:ascii="Pericles" w:hAnsi="Pericles"/>
+          <w:sz w:val="20"/>
+          <w:szCs w:val="20"/>
+        </w:rPr>
+      </w:pPr>
+      <w:r>
+        <w:rPr>
+          <w:rFonts w:ascii="Pericles" w:hAnsi="Pericles"/>
+          <w:sz w:val="20"/>
+          <w:szCs w:val="20"/>
+        </w:rPr>
+        <w:t>Units: 2 manpower</w:t>
+      </w:r>
+    </w:p>
+    <w:p>
+      <w:pPr>
+        <w:pStyle w:val="ListParagraph"/>
+        <w:numPr>
+          <w:ilvl w:val="0"/>
+          <w:numId w:val="6"/>
+        </w:numPr>
+        <w:rPr>
+          <w:rFonts w:ascii="Pericles" w:hAnsi="Pericles"/>
+          <w:sz w:val="20"/>
+          <w:szCs w:val="20"/>
+        </w:rPr>
+      </w:pPr>
+      <w:r>
+        <w:rPr>
+          <w:rFonts w:ascii="Pericles" w:hAnsi="Pericles"/>
+          <w:sz w:val="20"/>
+          <w:szCs w:val="20"/>
+        </w:rPr>
+        <w:t>Buildings:</w:t>
+      </w:r>
+    </w:p>
+    <w:p>
+      <w:pPr>
+        <w:pStyle w:val="ListParagraph"/>
+        <w:numPr>
+          <w:ilvl w:val="1"/>
+          <w:numId w:val="6"/>
+        </w:numPr>
+        <w:rPr>
+          <w:rFonts w:ascii="Pericles" w:hAnsi="Pericles"/>
+          <w:sz w:val="20"/>
+          <w:szCs w:val="20"/>
+        </w:rPr>
+      </w:pPr>
+      <w:r>
+        <w:rPr>
+          <w:rFonts w:ascii="Pericles" w:hAnsi="Pericles"/>
+          <w:sz w:val="20"/>
+          <w:szCs w:val="20"/>
+        </w:rPr>
+        <w:t>Crude Shrine</w:t>
+      </w:r>
+    </w:p>
+    <w:p>
+      <w:pPr>
+        <w:pStyle w:val="ListParagraph"/>
+        <w:numPr>
+          <w:ilvl w:val="1"/>
+          <w:numId w:val="6"/>
+        </w:numPr>
+        <w:rPr>
+          <w:rFonts w:ascii="Pericles" w:hAnsi="Pericles"/>
+          <w:sz w:val="20"/>
+          <w:szCs w:val="20"/>
+        </w:rPr>
+      </w:pPr>
+      <w:r>
+        <w:rPr>
+          <w:rFonts w:ascii="Pericles" w:hAnsi="Pericles"/>
+          <w:sz w:val="20"/>
+          <w:szCs w:val="20"/>
+        </w:rPr>
+        <w:t>Hedge’s Hovel</w:t>
+      </w:r>
+    </w:p>
+    <w:p>
+      <w:pPr>
+        <w:pStyle w:val="ListParagraph"/>
+        <w:numPr>
+          <w:ilvl w:val="1"/>
+          <w:numId w:val="6"/>
+        </w:numPr>
+        <w:rPr>
+          <w:rFonts w:ascii="Pericles" w:hAnsi="Pericles"/>
+          <w:sz w:val="20"/>
+          <w:szCs w:val="20"/>
+        </w:rPr>
+      </w:pPr>
+      <w:r>
+        <w:rPr>
+          <w:rFonts w:ascii="Pericles" w:hAnsi="Pericles"/>
+          <w:sz w:val="20"/>
+          <w:szCs w:val="20"/>
+        </w:rPr>
+        <w:t>Herbalist’s Workbench</w:t>
+      </w:r>
+    </w:p>
+    <w:p>
+      <w:pPr>
+        <w:pStyle w:val="ListParagraph"/>
+        <w:numPr>
+          <w:ilvl w:val="1"/>
+          <w:numId w:val="6"/>
+        </w:numPr>
+        <w:rPr>
+          <w:rFonts w:ascii="Pericles" w:hAnsi="Pericles"/>
+          <w:sz w:val="20"/>
+          <w:szCs w:val="20"/>
+        </w:rPr>
+      </w:pPr>
+      <w:r>
+        <w:rPr>
+          <w:rFonts w:ascii="Pericles" w:hAnsi="Pericles"/>
+          <w:sz w:val="20"/>
+          <w:szCs w:val="20"/>
+        </w:rPr>
+        <w:t>Scholar’s Hut</w:t>
+      </w:r>
+    </w:p>
+    <w:p>
+      <w:pPr>
+        <w:pStyle w:val="ListParagraph"/>
+        <w:numPr>
+          <w:ilvl w:val="0"/>
+          <w:numId w:val="6"/>
+        </w:numPr>
+        <w:rPr>
+          <w:rFonts w:ascii="Pericles" w:hAnsi="Pericles"/>
+          <w:sz w:val="20"/>
+          <w:szCs w:val="20"/>
+        </w:rPr>
+      </w:pPr>
+      <w:r>
+        <w:rPr>
+          <w:rFonts w:ascii="Pericles" w:hAnsi="Pericles"/>
+          <w:sz w:val="20"/>
+          <w:szCs w:val="20"/>
+        </w:rPr>
+        <w:t>Resources:</w:t>
+      </w:r>
+    </w:p>
+    <w:p>
+      <w:pPr>
+        <w:pStyle w:val="ListParagraph"/>
+        <w:numPr>
+          <w:ilvl w:val="1"/>
+          <w:numId w:val="6"/>
+        </w:numPr>
+        <w:rPr>
+          <w:rFonts w:ascii="Pericles" w:hAnsi="Pericles"/>
+          <w:sz w:val="20"/>
+          <w:szCs w:val="20"/>
+        </w:rPr>
+      </w:pPr>
+      <w:r>
+        <w:rPr>
+          <w:rFonts w:ascii="Pericles" w:hAnsi="Pericles"/>
+          <w:sz w:val="20"/>
+          <w:szCs w:val="20"/>
+        </w:rPr>
+        <w:t>Food: 0</w:t>
+      </w:r>
+    </w:p>
+    <w:p>
+      <w:pPr>
+        <w:pStyle w:val="ListParagraph"/>
+        <w:numPr>
+          <w:ilvl w:val="1"/>
+          <w:numId w:val="6"/>
+        </w:numPr>
+        <w:rPr>
+          <w:rFonts w:ascii="Pericles" w:hAnsi="Pericles"/>
+          <w:sz w:val="20"/>
+          <w:szCs w:val="20"/>
+        </w:rPr>
+      </w:pPr>
+      <w:r>
+        <w:rPr>
+          <w:rFonts w:ascii="Pericles" w:hAnsi="Pericles"/>
+          <w:sz w:val="20"/>
+          <w:szCs w:val="20"/>
+        </w:rPr>
+        <w:t>Wood: 0</w:t>
+      </w:r>
+    </w:p>
+    <w:p>
+      <w:pPr>
+        <w:pStyle w:val="ListParagraph"/>
+        <w:numPr>
+          <w:ilvl w:val="0"/>
+          <w:numId w:val="6"/>
+        </w:numPr>
+        <w:rPr>
+          <w:rFonts w:ascii="Pericles" w:hAnsi="Pericles"/>
+          <w:sz w:val="20"/>
+          <w:szCs w:val="20"/>
+        </w:rPr>
+      </w:pPr>
+      <w:r>
+        <w:rPr>
+          <w:rFonts w:ascii="Pericles" w:hAnsi="Pericles"/>
+          <w:sz w:val="20"/>
+          <w:szCs w:val="20"/>
+        </w:rPr>
+        <w:t>Animals:</w:t>
+      </w:r>
+    </w:p>
+    <w:p>
+      <w:pPr>
+        <w:pStyle w:val="ListParagraph"/>
+        <w:numPr>
+          <w:ilvl w:val="1"/>
+          <w:numId w:val="6"/>
+        </w:numPr>
+        <w:rPr>
+          <w:rFonts w:ascii="Pericles" w:hAnsi="Pericles"/>
+          <w:sz w:val="20"/>
+          <w:szCs w:val="20"/>
+        </w:rPr>
+      </w:pPr>
+      <w:r>
+        <w:rPr>
+          <w:rFonts w:ascii="Pericles" w:hAnsi="Pericles"/>
+          <w:sz w:val="20"/>
+          <w:szCs w:val="20"/>
+        </w:rPr>
+        <w:t>Wolves: 7</w:t>
+      </w:r>
+    </w:p>
+    <w:p>
+      <w:pPr>
+        <w:pStyle w:val="ListParagraph"/>
+        <w:numPr>
+          <w:ilvl w:val="1"/>
+          <w:numId w:val="6"/>
+        </w:numPr>
+        <w:rPr>
+          <w:rFonts w:ascii="Pericles" w:hAnsi="Pericles"/>
+          <w:sz w:val="20"/>
+          <w:szCs w:val="20"/>
+        </w:rPr>
+      </w:pPr>
+      <w:proofErr w:type="spellStart"/>
+      <w:r>
+        <w:rPr>
+          <w:rFonts w:ascii="Pericles" w:hAnsi="Pericles"/>
+          <w:sz w:val="20"/>
+          <w:szCs w:val="20"/>
+        </w:rPr>
+        <w:t>Morghouls</w:t>
+      </w:r>
+      <w:proofErr w:type="spellEnd"/>
+      <w:r>
+        <w:rPr>
+          <w:rFonts w:ascii="Pericles" w:hAnsi="Pericles"/>
+          <w:sz w:val="20"/>
+          <w:szCs w:val="20"/>
+        </w:rPr>
+        <w:t>: 2</w:t>
+      </w:r>
+    </w:p>
+    <w:p>
+      <w:pPr>
+        <w:pStyle w:val="ListParagraph"/>
+        <w:numPr>
+          <w:ilvl w:val="0"/>
+          <w:numId w:val="6"/>
+        </w:numPr>
+        <w:rPr>
+          <w:rFonts w:ascii="Pericles" w:hAnsi="Pericles"/>
+          <w:sz w:val="20"/>
+          <w:szCs w:val="20"/>
+        </w:rPr>
+      </w:pPr>
+      <w:r>
+        <w:rPr>
+          <w:rFonts w:ascii="Pericles" w:hAnsi="Pericles"/>
+          <w:sz w:val="20"/>
+          <w:szCs w:val="20"/>
+        </w:rPr>
+        <w:t>Technology:</w:t>
+      </w:r>
+    </w:p>
+    <w:p>
+      <w:pPr>
+        <w:pStyle w:val="ListParagraph"/>
+        <w:numPr>
+          <w:ilvl w:val="1"/>
+          <w:numId w:val="6"/>
+        </w:numPr>
+        <w:rPr>
+          <w:rFonts w:ascii="Pericles" w:hAnsi="Pericles"/>
+          <w:sz w:val="20"/>
+          <w:szCs w:val="20"/>
+        </w:rPr>
+      </w:pPr>
+      <w:r>
+        <w:rPr>
+          <w:rFonts w:ascii="Pericles" w:hAnsi="Pericles"/>
+          <w:sz w:val="20"/>
+          <w:szCs w:val="20"/>
+        </w:rPr>
+        <w:t>On Board:</w:t>
+      </w:r>
+    </w:p>
+    <w:p>
+      <w:pPr>
+        <w:pStyle w:val="ListParagraph"/>
+        <w:numPr>
+          <w:ilvl w:val="2"/>
+          <w:numId w:val="6"/>
+        </w:numPr>
+        <w:rPr>
+          <w:rFonts w:ascii="Pericles" w:hAnsi="Pericles"/>
+          <w:sz w:val="20"/>
+          <w:szCs w:val="20"/>
+        </w:rPr>
+      </w:pPr>
+      <w:r>
+        <w:rPr>
+          <w:rFonts w:ascii="Pericles" w:hAnsi="Pericles"/>
+          <w:sz w:val="20"/>
+          <w:szCs w:val="20"/>
+        </w:rPr>
+        <w:t>Bowing and Fletching</w:t>
+      </w:r>
+    </w:p>
+    <w:p>
+      <w:pPr>
+        <w:pStyle w:val="ListParagraph"/>
+        <w:numPr>
+          <w:ilvl w:val="2"/>
+          <w:numId w:val="6"/>
+        </w:numPr>
+        <w:rPr>
+          <w:rFonts w:ascii="Pericles" w:hAnsi="Pericles"/>
+          <w:sz w:val="20"/>
+          <w:szCs w:val="20"/>
+        </w:rPr>
+      </w:pPr>
+      <w:r>
+        <w:rPr>
+          <w:rFonts w:ascii="Pericles" w:hAnsi="Pericles"/>
+          <w:sz w:val="20"/>
+          <w:szCs w:val="20"/>
+        </w:rPr>
+        <w:t>Item Lore</w:t>
+      </w:r>
+    </w:p>
+    <w:p>
+      <w:pPr>
+        <w:pStyle w:val="ListParagraph"/>
+        <w:numPr>
+          <w:ilvl w:val="2"/>
+          <w:numId w:val="6"/>
+        </w:numPr>
+        <w:rPr>
+          <w:rFonts w:ascii="Pericles" w:hAnsi="Pericles"/>
+          <w:sz w:val="20"/>
+          <w:szCs w:val="20"/>
+        </w:rPr>
+      </w:pPr>
+      <w:r>
+        <w:rPr>
+          <w:rFonts w:ascii="Pericles" w:hAnsi="Pericles"/>
+          <w:sz w:val="20"/>
+          <w:szCs w:val="20"/>
+        </w:rPr>
+        <w:t>Animal Husbandry</w:t>
+      </w:r>
+    </w:p>
+    <w:p>
+      <w:pPr>
+        <w:pStyle w:val="ListParagraph"/>
+        <w:numPr>
+          <w:ilvl w:val="1"/>
+          <w:numId w:val="6"/>
+        </w:numPr>
+        <w:rPr>
+          <w:rFonts w:ascii="Pericles" w:hAnsi="Pericles"/>
+          <w:sz w:val="20"/>
+          <w:szCs w:val="20"/>
+        </w:rPr>
+      </w:pPr>
+      <w:r>
+        <w:rPr>
+          <w:rFonts w:ascii="Pericles" w:hAnsi="Pericles"/>
+          <w:sz w:val="20"/>
+          <w:szCs w:val="20"/>
+        </w:rPr>
+        <w:t>Implemented: None</w:t>
+      </w:r>
+    </w:p>
+    <w:p>
+      <w:pPr>
+        <w:rPr>
+          <w:rFonts w:ascii="Pericles" w:hAnsi="Pericles"/>
+          <w:sz w:val="20"/>
+          <w:szCs w:val="20"/>
+        </w:rPr>
+      </w:pPr>
+    </w:p>
+    <w:p>
+      <w:pPr>
+        <w:rPr>
+          <w:rFonts w:ascii="Pericles" w:hAnsi="Pericles"/>
+          <w:sz w:val="20"/>
+          <w:szCs w:val="20"/>
+        </w:rPr>
+      </w:pPr>
+      <w:r>
+        <w:rPr>
+          <w:rFonts w:ascii="Pericles" w:hAnsi="Pericles"/>
+          <w:sz w:val="20"/>
+          <w:szCs w:val="20"/>
+        </w:rPr>
+        <w:t>Ongoing Threads</w:t>
+      </w:r>
+    </w:p>
+    <w:p>
+      <w:pPr>
+        <w:pStyle w:val="ListParagraph"/>
+        <w:numPr>
+          <w:ilvl w:val="0"/>
+          <w:numId w:val="7"/>
+        </w:numPr>
+        <w:rPr>
+          <w:rFonts w:ascii="Pericles" w:hAnsi="Pericles"/>
+          <w:sz w:val="20"/>
+          <w:szCs w:val="20"/>
+        </w:rPr>
+      </w:pPr>
+      <w:r>
+        <w:rPr>
+          <w:rFonts w:ascii="Pericles" w:hAnsi="Pericles"/>
+          <w:sz w:val="20"/>
+          <w:szCs w:val="20"/>
+        </w:rPr>
+        <w:t>You have a carved club with a metal head (artifact?)</w:t>
+      </w:r>
+    </w:p>
+    <w:p>
+      <w:pPr>
+        <w:pStyle w:val="ListParagraph"/>
+        <w:numPr>
+          <w:ilvl w:val="0"/>
+          <w:numId w:val="7"/>
+        </w:numPr>
+        <w:rPr>
+          <w:rFonts w:ascii="Pericles" w:hAnsi="Pericles"/>
+          <w:sz w:val="20"/>
+          <w:szCs w:val="20"/>
+        </w:rPr>
+      </w:pPr>
+      <w:r>
+        <w:rPr>
+          <w:rFonts w:ascii="Pericles" w:hAnsi="Pericles"/>
+          <w:sz w:val="20"/>
+          <w:szCs w:val="20"/>
+        </w:rPr>
+        <w:t xml:space="preserve">Rivka </w:t>
+      </w:r>
+      <w:r>
+        <w:rPr>
+          <w:rFonts w:ascii="Arial" w:hAnsi="Arial" w:cs="Arial"/>
+          <w:sz w:val="20"/>
+          <w:szCs w:val="20"/>
+        </w:rPr>
+        <w:t>–</w:t>
+      </w:r>
+      <w:r>
+        <w:rPr>
+          <w:rFonts w:ascii="Pericles" w:hAnsi="Pericles"/>
+          <w:sz w:val="20"/>
+          <w:szCs w:val="20"/>
+        </w:rPr>
+        <w:t xml:space="preserve"> Learn the burial rituals of the Lantern Gods</w:t>
+      </w:r>
+    </w:p>
+    <w:p>
+      <w:pPr>
+        <w:pStyle w:val="ListParagraph"/>
+        <w:numPr>
+          <w:ilvl w:val="0"/>
+          <w:numId w:val="7"/>
+        </w:numPr>
+        <w:rPr>
+          <w:rFonts w:ascii="Pericles" w:hAnsi="Pericles"/>
+          <w:sz w:val="20"/>
+          <w:szCs w:val="20"/>
+        </w:rPr>
+      </w:pPr>
+      <w:r>
+        <w:rPr>
+          <w:rFonts w:ascii="Pericles" w:hAnsi="Pericles"/>
+          <w:sz w:val="20"/>
+          <w:szCs w:val="20"/>
+        </w:rPr>
+        <w:t>Who are the Freemen?</w:t>
+      </w:r>
+    </w:p>
+    <w:p>
+      <w:pPr>
+        <w:pStyle w:val="ListParagraph"/>
+        <w:numPr>
+          <w:ilvl w:val="0"/>
+          <w:numId w:val="7"/>
+        </w:numPr>
+        <w:rPr>
+          <w:rFonts w:ascii="Pericles" w:hAnsi="Pericles"/>
+          <w:sz w:val="20"/>
+          <w:szCs w:val="20"/>
+        </w:rPr>
+      </w:pPr>
+      <w:r>
+        <w:rPr>
+          <w:rFonts w:ascii="Pericles" w:hAnsi="Pericles"/>
+          <w:sz w:val="20"/>
+          <w:szCs w:val="20"/>
+        </w:rPr>
+        <w:t>Ogre is still near the enclave and is dangerous</w:t>
+      </w:r>
+      <w:bookmarkStart w:id="0" w:name="_GoBack"/>
+      <w:bookmarkEnd w:id="0"/>
+    </w:p>
+    <w:p>
+      <w:pPr>
+        <w:rPr>
+          <w:rFonts w:ascii="Pericles" w:hAnsi="Pericles"/>
+          <w:sz w:val="20"/>
+          <w:szCs w:val="20"/>
+        </w:rPr>
+      </w:pPr>
+    </w:p>
+    <w:p>
+      <w:pPr>
+        <w:rPr>
+          <w:rFonts w:ascii="Pericles" w:hAnsi="Pericles"/>
+          <w:sz w:val="20"/>
+          <w:szCs w:val="20"/>
+        </w:rPr>
+      </w:pPr>
+      <w:r>
+        <w:rPr>
+          <w:rFonts w:ascii="Pericles" w:hAnsi="Pericles"/>
+          <w:sz w:val="20"/>
+          <w:szCs w:val="20"/>
+        </w:rPr>
         <w:t>Dogs vs. Morghouls</w:t>
       </w:r>
     </w:p>
@@ -303,6 +889,7 @@
           <w:sz w:val="20"/>
           <w:szCs w:val="20"/>
         </w:rPr>
+        <w:lastRenderedPageBreak/>
         <w:t>As the weather turns the citizens are enjoying their first spring of sun and freedom</w:t>
       </w:r>
     </w:p>
@@ -824,7 +1411,6 @@
           <w:sz w:val="20"/>
           <w:szCs w:val="20"/>
         </w:rPr>
-        <w:lastRenderedPageBreak/>
         <w:t xml:space="preserve">Allow </w:t>
       </w:r>
       <w:r>
@@ -1153,6 +1739,7 @@
           <w:sz w:val="20"/>
           <w:szCs w:val="20"/>
         </w:rPr>
+        <w:lastRenderedPageBreak/>
         <w:t>Varaa</w:t>
       </w:r>
       <w:proofErr w:type="spellEnd"/>
@@ -1321,8 +1908,6 @@
         </w:rPr>
         <w:t xml:space="preserve"> two new rumors for the board</w:t>
       </w:r>
-      <w:bookmarkStart w:id="0" w:name="_GoBack"/>
-      <w:bookmarkEnd w:id="0"/>
     </w:p>
     <w:p>
       <w:pPr>
@@ -1419,6 +2004,119 @@
 <file path=word/numbering.xml><?xml version="1.0" encoding="utf-8"?>
 <w:numbering xmlns:wpc="http://schemas.microsoft.com/office/word/2010/wordprocessingCanvas" xmlns:cx="http://schemas.microsoft.com/office/drawing/2014/chartex" xmlns:cx1="http://schemas.microsoft.com/office/drawing/2015/9/8/chartex" xmlns:cx2="http://schemas.microsoft.com/office/drawing/2015/10/21/chartex" xmlns:cx3="http://schemas.microsoft.com/office/drawing/2016/5/9/chartex" xmlns:cx4="http://schemas.microsoft.com/office/drawing/2016/5/10/chartex" xmlns:cx5="http://schemas.microsoft.com/office/drawing/2016/5/11/chartex" xmlns:cx6="http://schemas.microsoft.com/office/drawing/2016/5/12/chartex" xmlns:cx7="http://schemas.microsoft.com/office/drawing/2016/5/13/chartex" xmlns:cx8="http://schemas.microsoft.com/office/drawing/2016/5/14/chartex" xmlns:mc="http://schemas.openxmlformats.org/markup-compatibility/2006" xmlns:aink="http://schemas.microsoft.com/office/drawing/2016/ink" xmlns:am3d="http://schemas.microsoft.com/office/drawing/2017/model3d" xmlns:o="urn:schemas-microsoft-com:office:office" xmlns:r="http://schemas.openxmlformats.org/officeDocument/2006/relationships" xmlns:m="http://schemas.openxmlformats.org/officeDocument/2006/math" xmlns:v="urn:schemas-microsoft-com:vml" xmlns:wp14="http://schemas.microsoft.com/office/word/2010/wordprocessingDrawing" xmlns:wp="http://schemas.openxmlformats.org/drawingml/2006/wordprocessingDrawing" xmlns:w10="urn:schemas-microsoft-com:office:word" xmlns:w="http://schemas.openxmlformats.org/wordprocessingml/2006/main" xmlns:w14="http://schemas.microsoft.com/office/word/2010/wordml" xmlns:w15="http://schemas.microsoft.com/office/word/2012/wordml" xmlns:w16cid="http://schemas.microsoft.com/office/word/2016/wordml/cid" xmlns:w16se="http://schemas.microsoft.com/office/word/2015/wordml/symex" xmlns:wpg="http://schemas.microsoft.com/office/word/2010/wordprocessingGroup" xmlns:wpi="http://schemas.microsoft.com/office/word/2010/wordprocessingInk" xmlns:wne="http://schemas.microsoft.com/office/word/2006/wordml" xmlns:wps="http://schemas.microsoft.com/office/word/2010/wordprocessingShape" mc:Ignorable="w14 w15 w16se w16cid wp14">
   <w:abstractNum w:abstractNumId="0" w15:restartNumberingAfterBreak="0">
+    <w:nsid w:val="04FF515A"/>
+    <w:multiLevelType w:val="hybridMultilevel"/>
+    <w:tmpl w:val="6916E1CE"/>
+    <w:lvl w:ilvl="0" w:tplc="04090001">
+      <w:start w:val="1"/>
+      <w:numFmt w:val="bullet"/>
+      <w:lvlText w:val=""/>
+      <w:lvlJc w:val="left"/>
+      <w:pPr>
+        <w:ind w:left="720" w:hanging="360"/>
+      </w:pPr>
+      <w:rPr>
+        <w:rFonts w:ascii="Symbol" w:hAnsi="Symbol" w:hint="default"/>
+      </w:rPr>
+    </w:lvl>
+    <w:lvl w:ilvl="1" w:tplc="04090003">
+      <w:start w:val="1"/>
+      <w:numFmt w:val="bullet"/>
+      <w:lvlText w:val="o"/>
+      <w:lvlJc w:val="left"/>
+      <w:pPr>
+        <w:ind w:left="1440" w:hanging="360"/>
+      </w:pPr>
+      <w:rPr>
+        <w:rFonts w:ascii="Courier New" w:hAnsi="Courier New" w:cs="Courier New" w:hint="default"/>
+      </w:rPr>
+    </w:lvl>
+    <w:lvl w:ilvl="2" w:tplc="04090005">
+      <w:start w:val="1"/>
+      <w:numFmt w:val="bullet"/>
+      <w:lvlText w:val=""/>
+      <w:lvlJc w:val="left"/>
+      <w:pPr>
+        <w:ind w:left="2160" w:hanging="360"/>
+      </w:pPr>
+      <w:rPr>
+        <w:rFonts w:ascii="Wingdings" w:hAnsi="Wingdings" w:hint="default"/>
+      </w:rPr>
+    </w:lvl>
+    <w:lvl w:ilvl="3" w:tplc="04090001" w:tentative="1">
+      <w:start w:val="1"/>
+      <w:numFmt w:val="bullet"/>
+      <w:lvlText w:val=""/>
+      <w:lvlJc w:val="left"/>
+      <w:pPr>
+        <w:ind w:left="2880" w:hanging="360"/>
+      </w:pPr>
+      <w:rPr>
+        <w:rFonts w:ascii="Symbol" w:hAnsi="Symbol" w:hint="default"/>
+      </w:rPr>
+    </w:lvl>
+    <w:lvl w:ilvl="4" w:tplc="04090003" w:tentative="1">
+      <w:start w:val="1"/>
+      <w:numFmt w:val="bullet"/>
+      <w:lvlText w:val="o"/>
+      <w:lvlJc w:val="left"/>
+      <w:pPr>
+        <w:ind w:left="3600" w:hanging="360"/>
+      </w:pPr>
+      <w:rPr>
+        <w:rFonts w:ascii="Courier New" w:hAnsi="Courier New" w:cs="Courier New" w:hint="default"/>
+      </w:rPr>
+    </w:lvl>
+    <w:lvl w:ilvl="5" w:tplc="04090005" w:tentative="1">
+      <w:start w:val="1"/>
+      <w:numFmt w:val="bullet"/>
+      <w:lvlText w:val=""/>
+      <w:lvlJc w:val="left"/>
+      <w:pPr>
+        <w:ind w:left="4320" w:hanging="360"/>
+      </w:pPr>
+      <w:rPr>
+        <w:rFonts w:ascii="Wingdings" w:hAnsi="Wingdings" w:hint="default"/>
+      </w:rPr>
+    </w:lvl>
+    <w:lvl w:ilvl="6" w:tplc="04090001" w:tentative="1">
+      <w:start w:val="1"/>
+      <w:numFmt w:val="bullet"/>
+      <w:lvlText w:val=""/>
+      <w:lvlJc w:val="left"/>
+      <w:pPr>
+        <w:ind w:left="5040" w:hanging="360"/>
+      </w:pPr>
+      <w:rPr>
+        <w:rFonts w:ascii="Symbol" w:hAnsi="Symbol" w:hint="default"/>
+      </w:rPr>
+    </w:lvl>
+    <w:lvl w:ilvl="7" w:tplc="04090003" w:tentative="1">
+      <w:start w:val="1"/>
+      <w:numFmt w:val="bullet"/>
+      <w:lvlText w:val="o"/>
+      <w:lvlJc w:val="left"/>
+      <w:pPr>
+        <w:ind w:left="5760" w:hanging="360"/>
+      </w:pPr>
+      <w:rPr>
+        <w:rFonts w:ascii="Courier New" w:hAnsi="Courier New" w:cs="Courier New" w:hint="default"/>
+      </w:rPr>
+    </w:lvl>
+    <w:lvl w:ilvl="8" w:tplc="04090005" w:tentative="1">
+      <w:start w:val="1"/>
+      <w:numFmt w:val="bullet"/>
+      <w:lvlText w:val=""/>
+      <w:lvlJc w:val="left"/>
+      <w:pPr>
+        <w:ind w:left="6480" w:hanging="360"/>
+      </w:pPr>
+      <w:rPr>
+        <w:rFonts w:ascii="Wingdings" w:hAnsi="Wingdings" w:hint="default"/>
+      </w:rPr>
+    </w:lvl>
+  </w:abstractNum>
+  <w:abstractNum w:abstractNumId="1" w15:restartNumberingAfterBreak="0">
     <w:nsid w:val="2EE23F72"/>
     <w:multiLevelType w:val="hybridMultilevel"/>
     <w:tmpl w:val="E31C5936"/>
@@ -1531,7 +2229,7 @@
       </w:rPr>
     </w:lvl>
   </w:abstractNum>
-  <w:abstractNum w:abstractNumId="1" w15:restartNumberingAfterBreak="0">
+  <w:abstractNum w:abstractNumId="2" w15:restartNumberingAfterBreak="0">
     <w:nsid w:val="3FB8324D"/>
     <w:multiLevelType w:val="hybridMultilevel"/>
     <w:tmpl w:val="D7BE1526"/>
@@ -1644,7 +2342,7 @@
       </w:rPr>
     </w:lvl>
   </w:abstractNum>
-  <w:abstractNum w:abstractNumId="2" w15:restartNumberingAfterBreak="0">
+  <w:abstractNum w:abstractNumId="3" w15:restartNumberingAfterBreak="0">
     <w:nsid w:val="4E571534"/>
     <w:multiLevelType w:val="hybridMultilevel"/>
     <w:tmpl w:val="2D7E9086"/>
@@ -1757,7 +2455,7 @@
       </w:rPr>
     </w:lvl>
   </w:abstractNum>
-  <w:abstractNum w:abstractNumId="3" w15:restartNumberingAfterBreak="0">
+  <w:abstractNum w:abstractNumId="4" w15:restartNumberingAfterBreak="0">
     <w:nsid w:val="52E3245D"/>
     <w:multiLevelType w:val="hybridMultilevel"/>
     <w:tmpl w:val="907418AA"/>
@@ -1870,7 +2568,120 @@
       </w:rPr>
     </w:lvl>
   </w:abstractNum>
-  <w:abstractNum w:abstractNumId="4" w15:restartNumberingAfterBreak="0">
+  <w:abstractNum w:abstractNumId="5" w15:restartNumberingAfterBreak="0">
+    <w:nsid w:val="70ED02B4"/>
+    <w:multiLevelType w:val="hybridMultilevel"/>
+    <w:tmpl w:val="CB086C30"/>
+    <w:lvl w:ilvl="0" w:tplc="04090001">
+      <w:start w:val="1"/>
+      <w:numFmt w:val="bullet"/>
+      <w:lvlText w:val=""/>
+      <w:lvlJc w:val="left"/>
+      <w:pPr>
+        <w:ind w:left="720" w:hanging="360"/>
+      </w:pPr>
+      <w:rPr>
+        <w:rFonts w:ascii="Symbol" w:hAnsi="Symbol" w:hint="default"/>
+      </w:rPr>
+    </w:lvl>
+    <w:lvl w:ilvl="1" w:tplc="04090003" w:tentative="1">
+      <w:start w:val="1"/>
+      <w:numFmt w:val="bullet"/>
+      <w:lvlText w:val="o"/>
+      <w:lvlJc w:val="left"/>
+      <w:pPr>
+        <w:ind w:left="1440" w:hanging="360"/>
+      </w:pPr>
+      <w:rPr>
+        <w:rFonts w:ascii="Courier New" w:hAnsi="Courier New" w:cs="Courier New" w:hint="default"/>
+      </w:rPr>
+    </w:lvl>
+    <w:lvl w:ilvl="2" w:tplc="04090005" w:tentative="1">
+      <w:start w:val="1"/>
+      <w:numFmt w:val="bullet"/>
+      <w:lvlText w:val=""/>
+      <w:lvlJc w:val="left"/>
+      <w:pPr>
+        <w:ind w:left="2160" w:hanging="360"/>
+      </w:pPr>
+      <w:rPr>
+        <w:rFonts w:ascii="Wingdings" w:hAnsi="Wingdings" w:hint="default"/>
+      </w:rPr>
+    </w:lvl>
+    <w:lvl w:ilvl="3" w:tplc="04090001" w:tentative="1">
+      <w:start w:val="1"/>
+      <w:numFmt w:val="bullet"/>
+      <w:lvlText w:val=""/>
+      <w:lvlJc w:val="left"/>
+      <w:pPr>
+        <w:ind w:left="2880" w:hanging="360"/>
+      </w:pPr>
+      <w:rPr>
+        <w:rFonts w:ascii="Symbol" w:hAnsi="Symbol" w:hint="default"/>
+      </w:rPr>
+    </w:lvl>
+    <w:lvl w:ilvl="4" w:tplc="04090003" w:tentative="1">
+      <w:start w:val="1"/>
+      <w:numFmt w:val="bullet"/>
+      <w:lvlText w:val="o"/>
+      <w:lvlJc w:val="left"/>
+      <w:pPr>
+        <w:ind w:left="3600" w:hanging="360"/>
+      </w:pPr>
+      <w:rPr>
+        <w:rFonts w:ascii="Courier New" w:hAnsi="Courier New" w:cs="Courier New" w:hint="default"/>
+      </w:rPr>
+    </w:lvl>
+    <w:lvl w:ilvl="5" w:tplc="04090005" w:tentative="1">
+      <w:start w:val="1"/>
+      <w:numFmt w:val="bullet"/>
+      <w:lvlText w:val=""/>
+      <w:lvlJc w:val="left"/>
+      <w:pPr>
+        <w:ind w:left="4320" w:hanging="360"/>
+      </w:pPr>
+      <w:rPr>
+        <w:rFonts w:ascii="Wingdings" w:hAnsi="Wingdings" w:hint="default"/>
+      </w:rPr>
+    </w:lvl>
+    <w:lvl w:ilvl="6" w:tplc="04090001" w:tentative="1">
+      <w:start w:val="1"/>
+      <w:numFmt w:val="bullet"/>
+      <w:lvlText w:val=""/>
+      <w:lvlJc w:val="left"/>
+      <w:pPr>
+        <w:ind w:left="5040" w:hanging="360"/>
+      </w:pPr>
+      <w:rPr>
+        <w:rFonts w:ascii="Symbol" w:hAnsi="Symbol" w:hint="default"/>
+      </w:rPr>
+    </w:lvl>
+    <w:lvl w:ilvl="7" w:tplc="04090003" w:tentative="1">
+      <w:start w:val="1"/>
+      <w:numFmt w:val="bullet"/>
+      <w:lvlText w:val="o"/>
+      <w:lvlJc w:val="left"/>
+      <w:pPr>
+        <w:ind w:left="5760" w:hanging="360"/>
+      </w:pPr>
+      <w:rPr>
+        <w:rFonts w:ascii="Courier New" w:hAnsi="Courier New" w:cs="Courier New" w:hint="default"/>
+      </w:rPr>
+    </w:lvl>
+    <w:lvl w:ilvl="8" w:tplc="04090005" w:tentative="1">
+      <w:start w:val="1"/>
+      <w:numFmt w:val="bullet"/>
+      <w:lvlText w:val=""/>
+      <w:lvlJc w:val="left"/>
+      <w:pPr>
+        <w:ind w:left="6480" w:hanging="360"/>
+      </w:pPr>
+      <w:rPr>
+        <w:rFonts w:ascii="Wingdings" w:hAnsi="Wingdings" w:hint="default"/>
+      </w:rPr>
+    </w:lvl>
+  </w:abstractNum>
+  <w:abstractNum w:abstractNumId="6" w15:restartNumberingAfterBreak="0">
     <w:nsid w:val="774306BD"/>
     <w:multiLevelType w:val="hybridMultilevel"/>
     <w:tmpl w:val="5B86BFD4"/>
@@ -1984,19 +2795,25 @@
     </w:lvl>
   </w:abstractNum>
   <w:num w:numId="1">
+    <w:abstractNumId w:val="2"/>
+  </w:num>
+  <w:num w:numId="2">
+    <w:abstractNumId w:val="4"/>
+  </w:num>
+  <w:num w:numId="3">
     <w:abstractNumId w:val="1"/>
   </w:num>
-  <w:num w:numId="2">
+  <w:num w:numId="4">
+    <w:abstractNumId w:val="6"/>
+  </w:num>
+  <w:num w:numId="5">
     <w:abstractNumId w:val="3"/>
   </w:num>
-  <w:num w:numId="3">
+  <w:num w:numId="6">
     <w:abstractNumId w:val="0"/>
   </w:num>
-  <w:num w:numId="4">
-    <w:abstractNumId w:val="4"/>
-  </w:num>
-  <w:num w:numId="5">
-    <w:abstractNumId w:val="2"/>
+  <w:num w:numId="7">
+    <w:abstractNumId w:val="5"/>
   </w:num>
 </w:numbering>
 </file>

</xml_diff>